<commit_message>
Converted all html to html5 and validated using https://html5.validator.nu/
</commit_message>
<xml_diff>
--- a/Assignment01/CPSC-555_Eisenberger_1066164_Assignment01.docx
+++ b/Assignment01/CPSC-555_Eisenberger_1066164_Assignment01.docx
@@ -9,12 +9,26 @@
       <w:r>
         <w:t>. These examples were implemented and modified in the attached files. The examples covered basic html tags as well as some best practices.</w:t>
       </w:r>
+      <w:r>
+        <w:t xml:space="preserve"> Additionally, all html examples were converted to html5 and validated using: </w:t>
+      </w:r>
+      <w:hyperlink r:id="rId8" w:history="1">
+        <w:r>
+          <w:rPr>
+            <w:rStyle w:val="Hyperlink"/>
+          </w:rPr>
+          <w:t>Validator.nu (X)HTML5 Validator</w:t>
+        </w:r>
+      </w:hyperlink>
+      <w:r>
+        <w:t>.</w:t>
+      </w:r>
     </w:p>
     <w:sectPr>
-      <w:headerReference w:type="even" r:id="rId8"/>
-      <w:headerReference w:type="default" r:id="rId9"/>
-      <w:footerReference w:type="even" r:id="rId10"/>
-      <w:footerReference w:type="default" r:id="rId11"/>
+      <w:headerReference w:type="even" r:id="rId9"/>
+      <w:headerReference w:type="default" r:id="rId10"/>
+      <w:footerReference w:type="even" r:id="rId11"/>
+      <w:footerReference w:type="default" r:id="rId12"/>
       <w:pgSz w:w="12240" w:h="15840"/>
       <w:pgMar w:top="1440" w:right="1170" w:bottom="1440" w:left="1440" w:header="720" w:footer="720" w:gutter="0"/>
       <w:cols w:space="720"/>
@@ -4406,6 +4420,18 @@
       <w:szCs w:val="32"/>
     </w:rPr>
   </w:style>
+  <w:style w:type="character" w:styleId="Hyperlink">
+    <w:name w:val="Hyperlink"/>
+    <w:basedOn w:val="DefaultParagraphFont"/>
+    <w:uiPriority w:val="99"/>
+    <w:semiHidden/>
+    <w:unhideWhenUsed/>
+    <w:rsid w:val="00080605"/>
+    <w:rPr>
+      <w:color w:val="0000FF"/>
+      <w:u w:val="single"/>
+    </w:rPr>
+  </w:style>
 </w:styles>
 </file>
 

</xml_diff>